<commit_message>
Último commit con el último entregable
</commit_message>
<xml_diff>
--- a/Recuento de tareas y horas invertidas.DOCX
+++ b/Recuento de tareas y horas invertidas.DOCX
@@ -636,71 +636,29 @@
           <w:sz w:val="24"/>
           <w:szCs w:val="24"/>
         </w:rPr>
-        <w:t>Diagramas de secuencia: diseño (</w:t>
-      </w:r>
-      <w:r>
-        <w:rPr>
-          <w:sz w:val="24"/>
-          <w:szCs w:val="24"/>
-        </w:rPr>
-        <w:t>3</w:t>
-      </w:r>
-      <w:r>
-        <w:rPr>
-          <w:sz w:val="24"/>
-          <w:szCs w:val="24"/>
-        </w:rPr>
-        <w:t>h)</w:t>
-      </w:r>
-    </w:p>
-    <w:p>
-      <w:pPr>
-        <w:pStyle w:val="Prrafodelista"/>
-        <w:numPr>
-          <w:ilvl w:val="0"/>
-          <w:numId w:val="1"/>
-        </w:numPr>
-        <w:rPr>
-          <w:b/>
-          <w:bCs/>
-          <w:sz w:val="24"/>
-          <w:szCs w:val="24"/>
-        </w:rPr>
-      </w:pPr>
-      <w:r>
-        <w:rPr>
-          <w:sz w:val="24"/>
-          <w:szCs w:val="24"/>
-        </w:rPr>
-        <w:t>Diseño del prototipo funcional en WordPress (trabajo en grupo) (</w:t>
-      </w:r>
-      <w:r>
-        <w:rPr>
-          <w:sz w:val="24"/>
-          <w:szCs w:val="24"/>
-        </w:rPr>
-        <w:t>1</w:t>
-      </w:r>
-      <w:r>
-        <w:rPr>
-          <w:sz w:val="24"/>
-          <w:szCs w:val="24"/>
-        </w:rPr>
-        <w:t xml:space="preserve">h </w:t>
-      </w:r>
-      <w:r>
-        <w:rPr>
-          <w:sz w:val="24"/>
-          <w:szCs w:val="24"/>
-        </w:rPr>
-        <w:t>1</w:t>
-      </w:r>
-      <w:r>
-        <w:rPr>
-          <w:sz w:val="24"/>
-          <w:szCs w:val="24"/>
-        </w:rPr>
-        <w:t>0min)</w:t>
+        <w:t>Diagramas de secuencia: diseño (3h)</w:t>
+      </w:r>
+    </w:p>
+    <w:p>
+      <w:pPr>
+        <w:pStyle w:val="Prrafodelista"/>
+        <w:numPr>
+          <w:ilvl w:val="0"/>
+          <w:numId w:val="1"/>
+        </w:numPr>
+        <w:rPr>
+          <w:b/>
+          <w:bCs/>
+          <w:sz w:val="24"/>
+          <w:szCs w:val="24"/>
+        </w:rPr>
+      </w:pPr>
+      <w:r>
+        <w:rPr>
+          <w:sz w:val="24"/>
+          <w:szCs w:val="24"/>
+        </w:rPr>
+        <w:t>Diseño del prototipo funcional en WordPress (trabajo en grupo) (1h 10min)</w:t>
       </w:r>
     </w:p>
     <w:p>
@@ -730,34 +688,7 @@
           <w:sz w:val="24"/>
           <w:szCs w:val="24"/>
         </w:rPr>
-        <w:t>4</w:t>
-      </w:r>
-      <w:r>
-        <w:rPr>
-          <w:b/>
-          <w:bCs/>
-          <w:sz w:val="24"/>
-          <w:szCs w:val="24"/>
-        </w:rPr>
-        <w:t xml:space="preserve"> h </w:t>
-      </w:r>
-      <w:r>
-        <w:rPr>
-          <w:b/>
-          <w:bCs/>
-          <w:sz w:val="24"/>
-          <w:szCs w:val="24"/>
-        </w:rPr>
-        <w:t>5</w:t>
-      </w:r>
-      <w:r>
-        <w:rPr>
-          <w:b/>
-          <w:bCs/>
-          <w:sz w:val="24"/>
-          <w:szCs w:val="24"/>
-        </w:rPr>
-        <w:t>0 min</w:t>
+        <w:t>4 h 50 min</w:t>
       </w:r>
     </w:p>
     <w:p>
@@ -1530,21 +1461,7 @@
           <w:sz w:val="24"/>
           <w:szCs w:val="24"/>
         </w:rPr>
-        <w:t>Diseño del prototipo funcional en WordPress (trabajo en grupo) (</w:t>
-      </w:r>
-      <w:r>
-        <w:rPr>
-          <w:sz w:val="24"/>
-          <w:szCs w:val="24"/>
-        </w:rPr>
-        <w:t>6</w:t>
-      </w:r>
-      <w:r>
-        <w:rPr>
-          <w:sz w:val="24"/>
-          <w:szCs w:val="24"/>
-        </w:rPr>
-        <w:t>h 30min)</w:t>
+        <w:t>Diseño del prototipo funcional en WordPress (trabajo en grupo) (6h 30min)</w:t>
       </w:r>
       <w:r>
         <w:rPr>
@@ -1582,6 +1499,15 @@
           <w:szCs w:val="24"/>
         </w:rPr>
       </w:pPr>
+    </w:p>
+    <w:p>
+      <w:pPr>
+        <w:pStyle w:val="Prrafodelista"/>
+        <w:rPr>
+          <w:sz w:val="24"/>
+          <w:szCs w:val="24"/>
+        </w:rPr>
+      </w:pPr>
       <w:r>
         <w:rPr>
           <w:sz w:val="24"/>
@@ -1589,6 +1515,34 @@
         </w:rPr>
         <w:t xml:space="preserve">**Más horas que los demás en el diseño de la página web ya que era el que tenía instalado el entorno de desarrollo y compartía pantalla a los demás. </w:t>
       </w:r>
+      <w:r>
+        <w:rPr>
+          <w:sz w:val="24"/>
+          <w:szCs w:val="24"/>
+        </w:rPr>
+        <w:t xml:space="preserve">El trabajo se realizó de forma grupal y consensuada con todos los miembros del equipo en </w:t>
+      </w:r>
+      <w:r>
+        <w:rPr>
+          <w:sz w:val="24"/>
+          <w:szCs w:val="24"/>
+        </w:rPr>
+        <w:t xml:space="preserve">llamada en </w:t>
+      </w:r>
+      <w:r>
+        <w:rPr>
+          <w:sz w:val="24"/>
+          <w:szCs w:val="24"/>
+        </w:rPr>
+        <w:t>todo momento.</w:t>
+      </w:r>
+      <w:r>
+        <w:rPr>
+          <w:sz w:val="24"/>
+          <w:szCs w:val="24"/>
+        </w:rPr>
+        <w:t xml:space="preserve"> Consultar al final del documento para ver las horas totales de forma grupal.</w:t>
+      </w:r>
     </w:p>
     <w:p>
       <w:pPr>
@@ -1616,76 +1570,11 @@
           <w:sz w:val="24"/>
           <w:szCs w:val="24"/>
         </w:rPr>
-        <w:t>1</w:t>
-      </w:r>
-      <w:r>
-        <w:rPr>
-          <w:b/>
-          <w:bCs/>
-          <w:sz w:val="24"/>
-          <w:szCs w:val="24"/>
-        </w:rPr>
-        <w:t>3</w:t>
-      </w:r>
-      <w:r>
-        <w:rPr>
-          <w:b/>
-          <w:bCs/>
-          <w:sz w:val="24"/>
-          <w:szCs w:val="24"/>
-        </w:rPr>
-        <w:t xml:space="preserve"> h</w:t>
-      </w:r>
-      <w:r>
-        <w:rPr>
-          <w:b/>
-          <w:bCs/>
-          <w:sz w:val="24"/>
-          <w:szCs w:val="24"/>
-        </w:rPr>
-        <w:t xml:space="preserve"> 40 min</w:t>
-      </w:r>
-    </w:p>
-    <w:p>
-      <w:pPr>
-        <w:pStyle w:val="Prrafodelista"/>
-        <w:ind w:left="2136" w:firstLine="696"/>
-        <w:rPr>
-          <w:b/>
-          <w:bCs/>
-          <w:sz w:val="24"/>
-          <w:szCs w:val="24"/>
-        </w:rPr>
-      </w:pPr>
-    </w:p>
-    <w:p>
-      <w:pPr>
-        <w:pStyle w:val="Prrafodelista"/>
-        <w:ind w:left="2136" w:firstLine="696"/>
-        <w:rPr>
-          <w:b/>
-          <w:bCs/>
-          <w:sz w:val="24"/>
-          <w:szCs w:val="24"/>
-        </w:rPr>
-      </w:pPr>
-    </w:p>
-    <w:p>
-      <w:pPr>
-        <w:pStyle w:val="Prrafodelista"/>
-        <w:ind w:left="2136" w:firstLine="696"/>
-        <w:rPr>
-          <w:b/>
-          <w:bCs/>
-          <w:sz w:val="24"/>
-          <w:szCs w:val="24"/>
-        </w:rPr>
-      </w:pPr>
-    </w:p>
-    <w:p>
-      <w:pPr>
-        <w:pStyle w:val="Prrafodelista"/>
-        <w:ind w:left="2136" w:firstLine="696"/>
+        <w:t>13 h 40 min</w:t>
+      </w:r>
+    </w:p>
+    <w:p>
+      <w:pPr>
         <w:rPr>
           <w:b/>
           <w:bCs/>
@@ -2389,110 +2278,47 @@
           <w:sz w:val="24"/>
           <w:szCs w:val="24"/>
         </w:rPr>
-        <w:t>Trabajo sobre diagramas de interfaz del sistema: archivo base</w:t>
-      </w:r>
-      <w:r>
-        <w:rPr>
-          <w:sz w:val="24"/>
-          <w:szCs w:val="24"/>
-        </w:rPr>
-        <w:t xml:space="preserve"> (</w:t>
-      </w:r>
-      <w:r>
-        <w:rPr>
-          <w:sz w:val="24"/>
-          <w:szCs w:val="24"/>
-        </w:rPr>
-        <w:t>1h 30</w:t>
-      </w:r>
-      <w:r>
-        <w:rPr>
-          <w:sz w:val="24"/>
-          <w:szCs w:val="24"/>
-        </w:rPr>
-        <w:t>min)</w:t>
-      </w:r>
-    </w:p>
-    <w:p>
-      <w:pPr>
-        <w:pStyle w:val="Prrafodelista"/>
-        <w:numPr>
-          <w:ilvl w:val="0"/>
-          <w:numId w:val="1"/>
-        </w:numPr>
-        <w:rPr>
-          <w:sz w:val="24"/>
-          <w:szCs w:val="24"/>
-        </w:rPr>
-      </w:pPr>
-      <w:r>
-        <w:rPr>
-          <w:sz w:val="24"/>
-          <w:szCs w:val="24"/>
-        </w:rPr>
-        <w:t>Diagramas de secuencia: diseño y descripción</w:t>
-      </w:r>
-      <w:r>
-        <w:rPr>
-          <w:sz w:val="24"/>
-          <w:szCs w:val="24"/>
-        </w:rPr>
-        <w:t xml:space="preserve"> (</w:t>
-      </w:r>
-      <w:r>
-        <w:rPr>
-          <w:sz w:val="24"/>
-          <w:szCs w:val="24"/>
-        </w:rPr>
-        <w:t>6h</w:t>
-      </w:r>
-      <w:r>
-        <w:rPr>
-          <w:sz w:val="24"/>
-          <w:szCs w:val="24"/>
-        </w:rPr>
-        <w:t>)</w:t>
-      </w:r>
-    </w:p>
-    <w:p>
-      <w:pPr>
-        <w:pStyle w:val="Prrafodelista"/>
-        <w:numPr>
-          <w:ilvl w:val="0"/>
-          <w:numId w:val="1"/>
-        </w:numPr>
-        <w:rPr>
-          <w:sz w:val="24"/>
-          <w:szCs w:val="24"/>
-        </w:rPr>
-      </w:pPr>
-      <w:r>
-        <w:rPr>
-          <w:sz w:val="24"/>
-          <w:szCs w:val="24"/>
-        </w:rPr>
-        <w:t>Diseño del prototipo funcional en WordPress (trabajo en grupo)</w:t>
-      </w:r>
-      <w:r>
-        <w:rPr>
-          <w:sz w:val="24"/>
-          <w:szCs w:val="24"/>
-        </w:rPr>
-        <w:t xml:space="preserve"> (</w:t>
-      </w:r>
-      <w:r>
-        <w:rPr>
-          <w:sz w:val="24"/>
-          <w:szCs w:val="24"/>
-        </w:rPr>
-        <w:t>2h 30min</w:t>
-      </w:r>
-      <w:r>
-        <w:rPr>
-          <w:sz w:val="24"/>
-          <w:szCs w:val="24"/>
-        </w:rPr>
-        <w:t>)</w:t>
+        <w:t>Trabajo sobre diagramas de interfaz del sistema: archivo base (1h 30min)</w:t>
+      </w:r>
+    </w:p>
+    <w:p>
+      <w:pPr>
+        <w:pStyle w:val="Prrafodelista"/>
+        <w:numPr>
+          <w:ilvl w:val="0"/>
+          <w:numId w:val="1"/>
+        </w:numPr>
+        <w:rPr>
+          <w:sz w:val="24"/>
+          <w:szCs w:val="24"/>
+        </w:rPr>
+      </w:pPr>
+      <w:r>
+        <w:rPr>
+          <w:sz w:val="24"/>
+          <w:szCs w:val="24"/>
+        </w:rPr>
+        <w:t>Diagramas de secuencia: diseño y descripción (6h)</w:t>
+      </w:r>
+    </w:p>
+    <w:p>
+      <w:pPr>
+        <w:pStyle w:val="Prrafodelista"/>
+        <w:numPr>
+          <w:ilvl w:val="0"/>
+          <w:numId w:val="1"/>
+        </w:numPr>
+        <w:rPr>
+          <w:sz w:val="24"/>
+          <w:szCs w:val="24"/>
+        </w:rPr>
+      </w:pPr>
+      <w:r>
+        <w:rPr>
+          <w:sz w:val="24"/>
+          <w:szCs w:val="24"/>
+        </w:rPr>
+        <w:t>Diseño del prototipo funcional en WordPress (trabajo en grupo) (2h 30min)</w:t>
       </w:r>
     </w:p>
     <w:p>
@@ -3515,51 +3341,432 @@
     </w:p>
     <w:p>
       <w:pPr>
-        <w:rPr>
-          <w:b/>
-          <w:bCs/>
-          <w:sz w:val="24"/>
-          <w:szCs w:val="24"/>
-        </w:rPr>
-      </w:pPr>
-    </w:p>
-    <w:p>
-      <w:pPr>
-        <w:rPr>
-          <w:b/>
-          <w:bCs/>
-          <w:sz w:val="24"/>
-          <w:szCs w:val="24"/>
-        </w:rPr>
-      </w:pPr>
-    </w:p>
-    <w:p>
-      <w:pPr>
-        <w:rPr>
-          <w:b/>
-          <w:bCs/>
-          <w:sz w:val="24"/>
-          <w:szCs w:val="24"/>
-        </w:rPr>
-      </w:pPr>
-    </w:p>
-    <w:p>
-      <w:pPr>
-        <w:rPr>
-          <w:b/>
-          <w:bCs/>
-          <w:sz w:val="24"/>
-          <w:szCs w:val="24"/>
-        </w:rPr>
-      </w:pPr>
-      <w:r>
-        <w:rPr>
-          <w:b/>
-          <w:bCs/>
+        <w:pStyle w:val="Prrafodelista"/>
+        <w:ind w:left="2136" w:firstLine="696"/>
+        <w:rPr>
+          <w:b/>
+          <w:bCs/>
+          <w:sz w:val="24"/>
+          <w:szCs w:val="24"/>
+        </w:rPr>
+      </w:pPr>
+    </w:p>
+    <w:p>
+      <w:pPr>
+        <w:ind w:firstLine="708"/>
+        <w:rPr>
+          <w:b/>
+          <w:bCs/>
+          <w:u w:val="single"/>
+        </w:rPr>
+      </w:pPr>
+      <w:r>
+        <w:rPr>
+          <w:b/>
+          <w:bCs/>
+          <w:u w:val="single"/>
+        </w:rPr>
+        <w:t>Tercer</w:t>
+      </w:r>
+      <w:r>
+        <w:rPr>
+          <w:b/>
+          <w:bCs/>
+          <w:u w:val="single"/>
+        </w:rPr>
+        <w:t xml:space="preserve"> entregable</w:t>
+      </w:r>
+    </w:p>
+    <w:p>
+      <w:pPr>
+        <w:pStyle w:val="Prrafodelista"/>
+        <w:numPr>
+          <w:ilvl w:val="0"/>
+          <w:numId w:val="1"/>
+        </w:numPr>
+        <w:rPr>
+          <w:sz w:val="24"/>
+          <w:szCs w:val="24"/>
+        </w:rPr>
+      </w:pPr>
+      <w:r>
+        <w:rPr>
+          <w:sz w:val="24"/>
+          <w:szCs w:val="24"/>
+        </w:rPr>
+        <w:t>Diseño del prototipo funcional en WordPress (trabajo en grupo) (2h 30min)</w:t>
+      </w:r>
+    </w:p>
+    <w:p>
+      <w:pPr>
+        <w:pStyle w:val="Prrafodelista"/>
+        <w:numPr>
+          <w:ilvl w:val="0"/>
+          <w:numId w:val="1"/>
+        </w:numPr>
+        <w:rPr>
+          <w:sz w:val="24"/>
+          <w:szCs w:val="24"/>
+        </w:rPr>
+      </w:pPr>
+      <w:r>
+        <w:rPr>
+          <w:sz w:val="24"/>
+          <w:szCs w:val="24"/>
+        </w:rPr>
+        <w:t>Tareas de corrección sobre ERS y DAS</w:t>
+      </w:r>
+      <w:r>
+        <w:rPr>
+          <w:sz w:val="24"/>
+          <w:szCs w:val="24"/>
+        </w:rPr>
+        <w:t xml:space="preserve"> (</w:t>
+      </w:r>
+      <w:r>
+        <w:rPr>
+          <w:sz w:val="24"/>
+          <w:szCs w:val="24"/>
+        </w:rPr>
+        <w:t>40</w:t>
+      </w:r>
+      <w:r>
+        <w:rPr>
+          <w:sz w:val="24"/>
+          <w:szCs w:val="24"/>
+        </w:rPr>
+        <w:t>min)</w:t>
+      </w:r>
+    </w:p>
+    <w:p>
+      <w:pPr>
+        <w:pStyle w:val="Prrafodelista"/>
+        <w:numPr>
+          <w:ilvl w:val="0"/>
+          <w:numId w:val="1"/>
+        </w:numPr>
+        <w:rPr>
+          <w:sz w:val="24"/>
+          <w:szCs w:val="24"/>
+        </w:rPr>
+      </w:pPr>
+      <w:r>
+        <w:rPr>
           <w:sz w:val="24"/>
           <w:szCs w:val="24"/>
         </w:rPr>
         <w:lastRenderedPageBreak/>
+        <w:t>Trabajo sobre descripción de interfaz de servicios</w:t>
+      </w:r>
+      <w:r>
+        <w:rPr>
+          <w:sz w:val="24"/>
+          <w:szCs w:val="24"/>
+        </w:rPr>
+        <w:t xml:space="preserve"> </w:t>
+      </w:r>
+      <w:r>
+        <w:rPr>
+          <w:sz w:val="24"/>
+          <w:szCs w:val="24"/>
+        </w:rPr>
+        <w:t xml:space="preserve">y correcciones sobre el diagrama </w:t>
+      </w:r>
+      <w:r>
+        <w:rPr>
+          <w:sz w:val="24"/>
+          <w:szCs w:val="24"/>
+        </w:rPr>
+        <w:t>(</w:t>
+      </w:r>
+      <w:r>
+        <w:rPr>
+          <w:sz w:val="24"/>
+          <w:szCs w:val="24"/>
+        </w:rPr>
+        <w:t>5</w:t>
+      </w:r>
+      <w:r>
+        <w:rPr>
+          <w:sz w:val="24"/>
+          <w:szCs w:val="24"/>
+        </w:rPr>
+        <w:t>h</w:t>
+      </w:r>
+      <w:r>
+        <w:rPr>
+          <w:sz w:val="24"/>
+          <w:szCs w:val="24"/>
+        </w:rPr>
+        <w:t xml:space="preserve"> </w:t>
+      </w:r>
+      <w:r>
+        <w:rPr>
+          <w:sz w:val="24"/>
+          <w:szCs w:val="24"/>
+        </w:rPr>
+        <w:t>9</w:t>
+      </w:r>
+      <w:r>
+        <w:rPr>
+          <w:sz w:val="24"/>
+          <w:szCs w:val="24"/>
+        </w:rPr>
+        <w:t>min</w:t>
+      </w:r>
+      <w:r>
+        <w:rPr>
+          <w:sz w:val="24"/>
+          <w:szCs w:val="24"/>
+        </w:rPr>
+        <w:t>)</w:t>
+      </w:r>
+    </w:p>
+    <w:p>
+      <w:pPr>
+        <w:pStyle w:val="Prrafodelista"/>
+        <w:numPr>
+          <w:ilvl w:val="0"/>
+          <w:numId w:val="1"/>
+        </w:numPr>
+        <w:rPr>
+          <w:sz w:val="24"/>
+          <w:szCs w:val="24"/>
+        </w:rPr>
+      </w:pPr>
+      <w:r>
+        <w:rPr>
+          <w:sz w:val="24"/>
+          <w:szCs w:val="24"/>
+        </w:rPr>
+        <w:t xml:space="preserve">Corrección sobre diagramas de secuencia y descripción de </w:t>
+      </w:r>
+      <w:proofErr w:type="gramStart"/>
+      <w:r>
+        <w:rPr>
+          <w:sz w:val="24"/>
+          <w:szCs w:val="24"/>
+        </w:rPr>
+        <w:t>los mismos</w:t>
+      </w:r>
+      <w:proofErr w:type="gramEnd"/>
+      <w:r>
+        <w:rPr>
+          <w:sz w:val="24"/>
+          <w:szCs w:val="24"/>
+        </w:rPr>
+        <w:t xml:space="preserve"> (</w:t>
+      </w:r>
+      <w:r>
+        <w:rPr>
+          <w:sz w:val="24"/>
+          <w:szCs w:val="24"/>
+        </w:rPr>
+        <w:t>1h 40</w:t>
+      </w:r>
+      <w:r>
+        <w:rPr>
+          <w:sz w:val="24"/>
+          <w:szCs w:val="24"/>
+        </w:rPr>
+        <w:t>min)</w:t>
+      </w:r>
+    </w:p>
+    <w:p>
+      <w:pPr>
+        <w:pStyle w:val="Prrafodelista"/>
+        <w:numPr>
+          <w:ilvl w:val="0"/>
+          <w:numId w:val="1"/>
+        </w:numPr>
+        <w:rPr>
+          <w:sz w:val="24"/>
+          <w:szCs w:val="24"/>
+        </w:rPr>
+      </w:pPr>
+      <w:r>
+        <w:rPr>
+          <w:sz w:val="24"/>
+          <w:szCs w:val="24"/>
+        </w:rPr>
+        <w:t>Breves descripciones sobre el trabajo opcional</w:t>
+      </w:r>
+      <w:r>
+        <w:rPr>
+          <w:sz w:val="24"/>
+          <w:szCs w:val="24"/>
+        </w:rPr>
+        <w:t xml:space="preserve"> (</w:t>
+      </w:r>
+      <w:r>
+        <w:rPr>
+          <w:sz w:val="24"/>
+          <w:szCs w:val="24"/>
+        </w:rPr>
+        <w:t>53</w:t>
+      </w:r>
+      <w:r>
+        <w:rPr>
+          <w:sz w:val="24"/>
+          <w:szCs w:val="24"/>
+        </w:rPr>
+        <w:t>min)</w:t>
+      </w:r>
+    </w:p>
+    <w:p>
+      <w:pPr>
+        <w:pStyle w:val="Prrafodelista"/>
+        <w:numPr>
+          <w:ilvl w:val="0"/>
+          <w:numId w:val="1"/>
+        </w:numPr>
+        <w:rPr>
+          <w:sz w:val="24"/>
+          <w:szCs w:val="24"/>
+        </w:rPr>
+      </w:pPr>
+      <w:r>
+        <w:rPr>
+          <w:sz w:val="24"/>
+          <w:szCs w:val="24"/>
+        </w:rPr>
+        <w:t xml:space="preserve">Transcripción de reunión </w:t>
+      </w:r>
+      <w:r>
+        <w:rPr>
+          <w:sz w:val="24"/>
+          <w:szCs w:val="24"/>
+        </w:rPr>
+        <w:t xml:space="preserve">y correcciones triviales sobre documento </w:t>
+      </w:r>
+      <w:r>
+        <w:rPr>
+          <w:sz w:val="24"/>
+          <w:szCs w:val="24"/>
+        </w:rPr>
+        <w:t>(20min)</w:t>
+      </w:r>
+    </w:p>
+    <w:p>
+      <w:pPr>
+        <w:pStyle w:val="Prrafodelista"/>
+        <w:ind w:left="2136" w:firstLine="696"/>
+        <w:rPr>
+          <w:b/>
+          <w:bCs/>
+          <w:sz w:val="24"/>
+          <w:szCs w:val="24"/>
+        </w:rPr>
+      </w:pPr>
+      <w:r>
+        <w:rPr>
+          <w:b/>
+          <w:bCs/>
+          <w:sz w:val="24"/>
+          <w:szCs w:val="24"/>
+        </w:rPr>
+        <w:t>T</w:t>
+      </w:r>
+      <w:r>
+        <w:rPr>
+          <w:b/>
+          <w:bCs/>
+          <w:sz w:val="24"/>
+          <w:szCs w:val="24"/>
+        </w:rPr>
+        <w:t>OTAL</w:t>
+      </w:r>
+      <w:r>
+        <w:rPr>
+          <w:b/>
+          <w:bCs/>
+          <w:sz w:val="24"/>
+          <w:szCs w:val="24"/>
+        </w:rPr>
+        <w:t xml:space="preserve">: </w:t>
+      </w:r>
+      <w:r>
+        <w:rPr>
+          <w:b/>
+          <w:bCs/>
+          <w:sz w:val="24"/>
+          <w:szCs w:val="24"/>
+        </w:rPr>
+        <w:t>1</w:t>
+      </w:r>
+      <w:r>
+        <w:rPr>
+          <w:b/>
+          <w:bCs/>
+          <w:sz w:val="24"/>
+          <w:szCs w:val="24"/>
+        </w:rPr>
+        <w:t>1</w:t>
+      </w:r>
+      <w:r>
+        <w:rPr>
+          <w:b/>
+          <w:bCs/>
+          <w:sz w:val="24"/>
+          <w:szCs w:val="24"/>
+        </w:rPr>
+        <w:t xml:space="preserve">h </w:t>
+      </w:r>
+      <w:r>
+        <w:rPr>
+          <w:b/>
+          <w:bCs/>
+          <w:sz w:val="24"/>
+          <w:szCs w:val="24"/>
+        </w:rPr>
+        <w:t>12</w:t>
+      </w:r>
+      <w:r>
+        <w:rPr>
+          <w:b/>
+          <w:bCs/>
+          <w:sz w:val="24"/>
+          <w:szCs w:val="24"/>
+        </w:rPr>
+        <w:t>min</w:t>
+      </w:r>
+    </w:p>
+    <w:p>
+      <w:pPr>
+        <w:rPr>
+          <w:b/>
+          <w:bCs/>
+          <w:sz w:val="24"/>
+          <w:szCs w:val="24"/>
+        </w:rPr>
+      </w:pPr>
+    </w:p>
+    <w:p>
+      <w:pPr>
+        <w:rPr>
+          <w:b/>
+          <w:bCs/>
+          <w:sz w:val="24"/>
+          <w:szCs w:val="24"/>
+        </w:rPr>
+      </w:pPr>
+    </w:p>
+    <w:p>
+      <w:pPr>
+        <w:rPr>
+          <w:b/>
+          <w:bCs/>
+          <w:sz w:val="24"/>
+          <w:szCs w:val="24"/>
+        </w:rPr>
+      </w:pPr>
+      <w:r>
+        <w:rPr>
+          <w:b/>
+          <w:bCs/>
+          <w:sz w:val="24"/>
+          <w:szCs w:val="24"/>
+        </w:rPr>
         <w:t>Juan Carlos Gómez Ramírez</w:t>
       </w:r>
     </w:p>
@@ -4060,117 +4267,54 @@
           <w:sz w:val="24"/>
           <w:szCs w:val="24"/>
         </w:rPr>
-        <w:t>Reunión presentación verificación interfaces a cliente</w:t>
-      </w:r>
-      <w:r>
-        <w:rPr>
-          <w:sz w:val="24"/>
-          <w:szCs w:val="24"/>
-        </w:rPr>
-        <w:t xml:space="preserve"> </w:t>
-      </w:r>
-      <w:r>
-        <w:rPr>
-          <w:sz w:val="24"/>
-          <w:szCs w:val="24"/>
-        </w:rPr>
-        <w:t>(1</w:t>
-      </w:r>
-      <w:r>
-        <w:rPr>
-          <w:sz w:val="24"/>
-          <w:szCs w:val="24"/>
-        </w:rPr>
-        <w:t>h</w:t>
-      </w:r>
-      <w:r>
-        <w:rPr>
-          <w:sz w:val="24"/>
-          <w:szCs w:val="24"/>
-        </w:rPr>
-        <w:t>)</w:t>
-      </w:r>
-    </w:p>
-    <w:p>
-      <w:pPr>
-        <w:pStyle w:val="Prrafodelista"/>
-        <w:numPr>
-          <w:ilvl w:val="0"/>
-          <w:numId w:val="1"/>
-        </w:numPr>
-        <w:rPr>
-          <w:sz w:val="24"/>
-          <w:szCs w:val="24"/>
-        </w:rPr>
-      </w:pPr>
-      <w:r>
-        <w:rPr>
-          <w:sz w:val="24"/>
-          <w:szCs w:val="24"/>
-        </w:rPr>
-        <w:t>Diagramas de secuencia: diseño</w:t>
-      </w:r>
-      <w:r>
-        <w:rPr>
-          <w:sz w:val="24"/>
-          <w:szCs w:val="24"/>
-        </w:rPr>
-        <w:t xml:space="preserve"> </w:t>
-      </w:r>
-      <w:r>
-        <w:rPr>
-          <w:sz w:val="24"/>
-          <w:szCs w:val="24"/>
-        </w:rPr>
-        <w:t>(</w:t>
-      </w:r>
-      <w:r>
-        <w:rPr>
-          <w:sz w:val="24"/>
-          <w:szCs w:val="24"/>
-        </w:rPr>
-        <w:t>3</w:t>
-      </w:r>
-      <w:r>
-        <w:rPr>
-          <w:sz w:val="24"/>
-          <w:szCs w:val="24"/>
-        </w:rPr>
-        <w:t>h)</w:t>
-      </w:r>
-    </w:p>
-    <w:p>
-      <w:pPr>
-        <w:pStyle w:val="Prrafodelista"/>
-        <w:numPr>
-          <w:ilvl w:val="0"/>
-          <w:numId w:val="1"/>
-        </w:numPr>
-        <w:rPr>
-          <w:sz w:val="24"/>
-          <w:szCs w:val="24"/>
-        </w:rPr>
-      </w:pPr>
-      <w:r>
-        <w:rPr>
-          <w:sz w:val="24"/>
-          <w:szCs w:val="24"/>
-        </w:rPr>
-        <w:t>Diseño del prototipo funcional en WordPress (trabajo en grupo) (</w:t>
-      </w:r>
-      <w:r>
-        <w:rPr>
-          <w:sz w:val="24"/>
-          <w:szCs w:val="24"/>
-        </w:rPr>
-        <w:t>1h</w:t>
-      </w:r>
-      <w:r>
-        <w:rPr>
-          <w:sz w:val="24"/>
-          <w:szCs w:val="24"/>
-        </w:rPr>
-        <w:t>)</w:t>
+        <w:t xml:space="preserve">Reunión presentación verificación interfaces a cliente </w:t>
+      </w:r>
+      <w:r>
+        <w:rPr>
+          <w:sz w:val="24"/>
+          <w:szCs w:val="24"/>
+        </w:rPr>
+        <w:t>(1h)</w:t>
+      </w:r>
+    </w:p>
+    <w:p>
+      <w:pPr>
+        <w:pStyle w:val="Prrafodelista"/>
+        <w:numPr>
+          <w:ilvl w:val="0"/>
+          <w:numId w:val="1"/>
+        </w:numPr>
+        <w:rPr>
+          <w:sz w:val="24"/>
+          <w:szCs w:val="24"/>
+        </w:rPr>
+      </w:pPr>
+      <w:r>
+        <w:rPr>
+          <w:sz w:val="24"/>
+          <w:szCs w:val="24"/>
+        </w:rPr>
+        <w:t>Diagramas de secuencia: diseño (3h)</w:t>
+      </w:r>
+    </w:p>
+    <w:p>
+      <w:pPr>
+        <w:pStyle w:val="Prrafodelista"/>
+        <w:numPr>
+          <w:ilvl w:val="0"/>
+          <w:numId w:val="1"/>
+        </w:numPr>
+        <w:rPr>
+          <w:sz w:val="24"/>
+          <w:szCs w:val="24"/>
+        </w:rPr>
+      </w:pPr>
+      <w:r>
+        <w:rPr>
+          <w:sz w:val="24"/>
+          <w:szCs w:val="24"/>
+        </w:rPr>
+        <w:t>Diseño del prototipo funcional en WordPress (trabajo en grupo) (1h)</w:t>
       </w:r>
     </w:p>
     <w:p>
@@ -4200,7 +4344,143 @@
           <w:sz w:val="24"/>
           <w:szCs w:val="24"/>
         </w:rPr>
-        <w:t>5</w:t>
+        <w:t>5 h</w:t>
+      </w:r>
+    </w:p>
+    <w:p>
+      <w:pPr>
+        <w:pStyle w:val="Prrafodelista"/>
+        <w:ind w:left="2136" w:firstLine="696"/>
+        <w:rPr>
+          <w:b/>
+          <w:bCs/>
+          <w:sz w:val="24"/>
+          <w:szCs w:val="24"/>
+        </w:rPr>
+      </w:pPr>
+    </w:p>
+    <w:p>
+      <w:pPr>
+        <w:pStyle w:val="Prrafodelista"/>
+        <w:ind w:left="2136" w:firstLine="696"/>
+        <w:rPr>
+          <w:b/>
+          <w:bCs/>
+          <w:sz w:val="24"/>
+          <w:szCs w:val="24"/>
+        </w:rPr>
+      </w:pPr>
+    </w:p>
+    <w:p>
+      <w:pPr>
+        <w:pStyle w:val="Prrafodelista"/>
+        <w:ind w:left="2136" w:firstLine="696"/>
+        <w:rPr>
+          <w:b/>
+          <w:bCs/>
+          <w:sz w:val="24"/>
+          <w:szCs w:val="24"/>
+        </w:rPr>
+      </w:pPr>
+    </w:p>
+    <w:p>
+      <w:pPr>
+        <w:pStyle w:val="Prrafodelista"/>
+        <w:ind w:left="2136" w:firstLine="696"/>
+        <w:rPr>
+          <w:b/>
+          <w:bCs/>
+          <w:sz w:val="24"/>
+          <w:szCs w:val="24"/>
+        </w:rPr>
+      </w:pPr>
+    </w:p>
+    <w:p>
+      <w:pPr>
+        <w:ind w:left="708" w:firstLine="708"/>
+        <w:rPr>
+          <w:b/>
+          <w:bCs/>
+          <w:sz w:val="24"/>
+          <w:szCs w:val="24"/>
+          <w:u w:val="single"/>
+        </w:rPr>
+      </w:pPr>
+      <w:r>
+        <w:rPr>
+          <w:b/>
+          <w:bCs/>
+          <w:sz w:val="24"/>
+          <w:szCs w:val="24"/>
+          <w:u w:val="single"/>
+        </w:rPr>
+        <w:lastRenderedPageBreak/>
+        <w:t>Horas grupales sobre el documento opcional</w:t>
+      </w:r>
+    </w:p>
+    <w:p>
+      <w:pPr>
+        <w:pStyle w:val="Prrafodelista"/>
+        <w:numPr>
+          <w:ilvl w:val="0"/>
+          <w:numId w:val="1"/>
+        </w:numPr>
+        <w:rPr>
+          <w:sz w:val="24"/>
+          <w:szCs w:val="24"/>
+        </w:rPr>
+      </w:pPr>
+      <w:r>
+        <w:rPr>
+          <w:sz w:val="24"/>
+          <w:szCs w:val="24"/>
+        </w:rPr>
+        <w:t xml:space="preserve">Trabajo grupal en </w:t>
+      </w:r>
+      <w:proofErr w:type="spellStart"/>
+      <w:r>
+        <w:rPr>
+          <w:sz w:val="24"/>
+          <w:szCs w:val="24"/>
+        </w:rPr>
+        <w:t>wordpress</w:t>
+      </w:r>
+      <w:proofErr w:type="spellEnd"/>
+      <w:r>
+        <w:rPr>
+          <w:sz w:val="24"/>
+          <w:szCs w:val="24"/>
+        </w:rPr>
+        <w:t xml:space="preserve"> (en los logs sólo se incluyen horas “útiles”, aquí se comparte el total invertido por cada uno).</w:t>
+      </w:r>
+    </w:p>
+    <w:p>
+      <w:pPr>
+        <w:ind w:left="2124" w:firstLine="708"/>
+        <w:rPr>
+          <w:b/>
+          <w:bCs/>
+          <w:sz w:val="24"/>
+          <w:szCs w:val="24"/>
+        </w:rPr>
+      </w:pPr>
+      <w:r>
+        <w:rPr>
+          <w:b/>
+          <w:bCs/>
+          <w:sz w:val="24"/>
+          <w:szCs w:val="24"/>
+        </w:rPr>
+        <w:t xml:space="preserve">TOTAL: </w:t>
+      </w:r>
+      <w:r>
+        <w:rPr>
+          <w:b/>
+          <w:bCs/>
+          <w:sz w:val="24"/>
+          <w:szCs w:val="24"/>
+        </w:rPr>
+        <w:t>6</w:t>
       </w:r>
       <w:r>
         <w:rPr>
@@ -4211,6 +4491,18 @@
         </w:rPr>
         <w:t xml:space="preserve"> h</w:t>
       </w:r>
+    </w:p>
+    <w:p>
+      <w:pPr>
+        <w:ind w:left="708" w:firstLine="708"/>
+        <w:rPr>
+          <w:b/>
+          <w:bCs/>
+          <w:sz w:val="24"/>
+          <w:szCs w:val="24"/>
+          <w:u w:val="single"/>
+        </w:rPr>
+      </w:pPr>
     </w:p>
     <w:sectPr>
       <w:pgSz w:w="11906" w:h="16838"/>
@@ -4741,7 +5033,7 @@
   <w:style w:type="paragraph" w:default="1" w:styleId="Normal">
     <w:name w:val="Normal"/>
     <w:qFormat/>
-    <w:rsid w:val="00CF04BA"/>
+    <w:rsid w:val="003B7B56"/>
   </w:style>
   <w:style w:type="paragraph" w:styleId="Ttulo2">
     <w:name w:val="heading 2"/>

</xml_diff>